<commit_message>
finished user study report
</commit_message>
<xml_diff>
--- a/UserStudy/User Study Report.docx
+++ b/UserStudy/User Study Report.docx
@@ -125,7 +125,15 @@
         <w:t>Also user feedback told us that it wasn’t necessary to display a login successful message to users and that the app should just login directly when provided with correct authentication.</w:t>
       </w:r>
       <w:r>
-        <w:t xml:space="preserve"> We removed login feedback accordingly and we also replaced the alert() box with a more user</w:t>
+        <w:t xml:space="preserve"> We removed login feedback accordingly and we also replaced the </w:t>
+      </w:r>
+      <w:proofErr w:type="gramStart"/>
+      <w:r>
+        <w:t>alert(</w:t>
+      </w:r>
+      <w:proofErr w:type="gramEnd"/>
+      <w:r>
+        <w:t>) box with a more user</w:t>
       </w:r>
       <w:r>
         <w:t xml:space="preserve"> </w:t>
@@ -245,9 +253,11 @@
       <w:r>
         <w:t xml:space="preserve"> We check </w:t>
       </w:r>
+      <w:proofErr w:type="spellStart"/>
       <w:r>
         <w:t>onFloor</w:t>
       </w:r>
+      <w:proofErr w:type="spellEnd"/>
       <w:r>
         <w:t>() == true</w:t>
       </w:r>
@@ -271,26 +281,291 @@
       <w:r>
         <w:t>Some users reported that they really enjoyed the gesture input that the game centers around. It provided a way of input that was more interactive than just pressing a button on the screen. Some users wished that there was some type of feedback that told them whenever a gesture was inputted. We don’t have audio yet, but we think that some simple sound effects would ameliorate this problem.</w:t>
       </w:r>
-      <w:bookmarkStart w:id="0" w:name="_GoBack"/>
-      <w:bookmarkEnd w:id="0"/>
-    </w:p>
-    <w:p>
-      <w:pPr>
-        <w:pStyle w:val="ListParagraph"/>
+    </w:p>
+    <w:p>
+      <w:pPr>
+        <w:pStyle w:val="ListParagraph"/>
+      </w:pPr>
+    </w:p>
+    <w:p>
+      <w:pPr>
+        <w:pStyle w:val="ListParagraph"/>
+        <w:numPr>
+          <w:ilvl w:val="0"/>
+          <w:numId w:val="1"/>
+        </w:numPr>
+      </w:pPr>
+      <w:r>
+        <w:t xml:space="preserve">To stream line the process of registration, some users suggested that we log the user in immediately </w:t>
+      </w:r>
+      <w:proofErr w:type="gramStart"/>
+      <w:r>
+        <w:t>after  registering</w:t>
+      </w:r>
+      <w:proofErr w:type="gramEnd"/>
+      <w:r>
+        <w:t xml:space="preserve">. We made changes to our server so </w:t>
+      </w:r>
+      <w:proofErr w:type="gramStart"/>
+      <w:r>
+        <w:t>that  clicking</w:t>
+      </w:r>
+      <w:proofErr w:type="gramEnd"/>
+      <w:r>
+        <w:t xml:space="preserve"> register registers the user and logs them in immediately. There is currently a small bug with this where it will display login failed instead.</w:t>
+      </w:r>
+    </w:p>
+    <w:p>
+      <w:pPr>
+        <w:pStyle w:val="ListParagraph"/>
+      </w:pPr>
+    </w:p>
+    <w:p>
+      <w:pPr>
+        <w:pStyle w:val="ListParagraph"/>
+        <w:numPr>
+          <w:ilvl w:val="0"/>
+          <w:numId w:val="1"/>
+        </w:numPr>
+      </w:pPr>
+      <w:r>
+        <w:lastRenderedPageBreak/>
+        <w:t>Users also complained that there was not a back button on all the pages, causing them to have to refresh to get back to the main menu. We fixed this by adding back buttons to all the menu pages.</w:t>
+      </w:r>
+      <w:r>
+        <w:t xml:space="preserve"> </w:t>
+      </w:r>
+      <w:r>
         <w:rPr>
           <w:noProof/>
         </w:rPr>
-      </w:pPr>
-    </w:p>
-    <w:p>
-      <w:pPr>
-        <w:pStyle w:val="ListParagraph"/>
-      </w:pPr>
-      <w:r>
+        <w:drawing>
+          <wp:inline distT="0" distB="0" distL="0" distR="0" wp14:anchorId="4473F848" wp14:editId="3008AAD7">
+            <wp:extent cx="2257425" cy="2486248"/>
+            <wp:effectExtent l="0" t="0" r="0" b="9525"/>
+            <wp:docPr id="3" name="Picture 3" descr="C:\Users\Alvin\Desktop\test\multi-run\UserStudy\figure3.png"/>
+            <wp:cNvGraphicFramePr>
+              <a:graphicFrameLocks xmlns:a="http://schemas.openxmlformats.org/drawingml/2006/main" noChangeAspect="1"/>
+            </wp:cNvGraphicFramePr>
+            <a:graphic xmlns:a="http://schemas.openxmlformats.org/drawingml/2006/main">
+              <a:graphicData uri="http://schemas.openxmlformats.org/drawingml/2006/picture">
+                <pic:pic xmlns:pic="http://schemas.openxmlformats.org/drawingml/2006/picture">
+                  <pic:nvPicPr>
+                    <pic:cNvPr id="0" name="Picture 3" descr="C:\Users\Alvin\Desktop\test\multi-run\UserStudy\figure3.png"/>
+                    <pic:cNvPicPr>
+                      <a:picLocks noChangeAspect="1" noChangeArrowheads="1"/>
+                    </pic:cNvPicPr>
+                  </pic:nvPicPr>
+                  <pic:blipFill>
+                    <a:blip r:embed="rId8">
+                      <a:extLst>
+                        <a:ext uri="{28A0092B-C50C-407E-A947-70E740481C1C}">
+                          <a14:useLocalDpi xmlns:a14="http://schemas.microsoft.com/office/drawing/2010/main" val="0"/>
+                        </a:ext>
+                      </a:extLst>
+                    </a:blip>
+                    <a:srcRect/>
+                    <a:stretch>
+                      <a:fillRect/>
+                    </a:stretch>
+                  </pic:blipFill>
+                  <pic:spPr bwMode="auto">
+                    <a:xfrm>
+                      <a:off x="0" y="0"/>
+                      <a:ext cx="2257425" cy="2486248"/>
+                    </a:xfrm>
+                    <a:prstGeom prst="rect">
+                      <a:avLst/>
+                    </a:prstGeom>
+                    <a:noFill/>
+                    <a:ln>
+                      <a:noFill/>
+                    </a:ln>
+                  </pic:spPr>
+                </pic:pic>
+              </a:graphicData>
+            </a:graphic>
+          </wp:inline>
+        </w:drawing>
+      </w:r>
+    </w:p>
+    <w:p>
+      <w:pPr>
+        <w:pStyle w:val="ListParagraph"/>
         <w:rPr>
           <w:noProof/>
         </w:rPr>
-        <w:t xml:space="preserve"> </w:t>
+      </w:pPr>
+    </w:p>
+    <w:p>
+      <w:pPr>
+        <w:pStyle w:val="ListParagraph"/>
+        <w:numPr>
+          <w:ilvl w:val="0"/>
+          <w:numId w:val="1"/>
+        </w:numPr>
+      </w:pPr>
+      <w:r>
+        <w:t>Users also complained that there was not a clear end to the level. The game would just suddenly stop and they would have no idea why, we added a flag to signal the end of the race</w:t>
+      </w:r>
+    </w:p>
+    <w:p>
+      <w:pPr>
+        <w:pStyle w:val="ListParagraph"/>
+      </w:pPr>
+      <w:r>
+        <w:rPr>
+          <w:noProof/>
+        </w:rPr>
+        <w:drawing>
+          <wp:inline distT="0" distB="0" distL="0" distR="0" wp14:anchorId="27794AB2" wp14:editId="73334E0D">
+            <wp:extent cx="2681719" cy="2600325"/>
+            <wp:effectExtent l="0" t="0" r="4445" b="0"/>
+            <wp:docPr id="4" name="Picture 4" descr="C:\Users\Alvin\Desktop\test\multi-run\UserStudy\figure4.png"/>
+            <wp:cNvGraphicFramePr>
+              <a:graphicFrameLocks xmlns:a="http://schemas.openxmlformats.org/drawingml/2006/main" noChangeAspect="1"/>
+            </wp:cNvGraphicFramePr>
+            <a:graphic xmlns:a="http://schemas.openxmlformats.org/drawingml/2006/main">
+              <a:graphicData uri="http://schemas.openxmlformats.org/drawingml/2006/picture">
+                <pic:pic xmlns:pic="http://schemas.openxmlformats.org/drawingml/2006/picture">
+                  <pic:nvPicPr>
+                    <pic:cNvPr id="0" name="Picture 4" descr="C:\Users\Alvin\Desktop\test\multi-run\UserStudy\figure4.png"/>
+                    <pic:cNvPicPr>
+                      <a:picLocks noChangeAspect="1" noChangeArrowheads="1"/>
+                    </pic:cNvPicPr>
+                  </pic:nvPicPr>
+                  <pic:blipFill>
+                    <a:blip r:embed="rId9" cstate="print">
+                      <a:extLst>
+                        <a:ext uri="{28A0092B-C50C-407E-A947-70E740481C1C}">
+                          <a14:useLocalDpi xmlns:a14="http://schemas.microsoft.com/office/drawing/2010/main" val="0"/>
+                        </a:ext>
+                      </a:extLst>
+                    </a:blip>
+                    <a:srcRect/>
+                    <a:stretch>
+                      <a:fillRect/>
+                    </a:stretch>
+                  </pic:blipFill>
+                  <pic:spPr bwMode="auto">
+                    <a:xfrm>
+                      <a:off x="0" y="0"/>
+                      <a:ext cx="2681719" cy="2600325"/>
+                    </a:xfrm>
+                    <a:prstGeom prst="rect">
+                      <a:avLst/>
+                    </a:prstGeom>
+                    <a:noFill/>
+                    <a:ln>
+                      <a:noFill/>
+                    </a:ln>
+                  </pic:spPr>
+                </pic:pic>
+              </a:graphicData>
+            </a:graphic>
+          </wp:inline>
+        </w:drawing>
+      </w:r>
+    </w:p>
+    <w:p>
+      <w:pPr>
+        <w:pStyle w:val="ListParagraph"/>
+        <w:numPr>
+          <w:ilvl w:val="0"/>
+          <w:numId w:val="1"/>
+        </w:numPr>
+      </w:pPr>
+      <w:r>
+        <w:t>Users also said that there was no way to return to the menu after the level ended, we fixed this by returning the user to menu a few seconds after the race ends</w:t>
+      </w:r>
+    </w:p>
+    <w:p>
+      <w:pPr>
+        <w:pStyle w:val="ListParagraph"/>
+        <w:numPr>
+          <w:ilvl w:val="0"/>
+          <w:numId w:val="1"/>
+        </w:numPr>
+      </w:pPr>
+      <w:r>
+        <w:lastRenderedPageBreak/>
+        <w:t>Users also wanted more obstacles in the race. So we added more complexity to levels with boxes and more ledges</w:t>
+      </w:r>
+      <w:r>
+        <w:rPr>
+          <w:noProof/>
+        </w:rPr>
+        <w:drawing>
+          <wp:inline distT="0" distB="0" distL="0" distR="0">
+            <wp:extent cx="2524125" cy="2467766"/>
+            <wp:effectExtent l="0" t="0" r="0" b="8890"/>
+            <wp:docPr id="5" name="Picture 5" descr="C:\Users\Alvin\Desktop\test\multi-run\UserStudy\figure 5.png"/>
+            <wp:cNvGraphicFramePr>
+              <a:graphicFrameLocks xmlns:a="http://schemas.openxmlformats.org/drawingml/2006/main" noChangeAspect="1"/>
+            </wp:cNvGraphicFramePr>
+            <a:graphic xmlns:a="http://schemas.openxmlformats.org/drawingml/2006/main">
+              <a:graphicData uri="http://schemas.openxmlformats.org/drawingml/2006/picture">
+                <pic:pic xmlns:pic="http://schemas.openxmlformats.org/drawingml/2006/picture">
+                  <pic:nvPicPr>
+                    <pic:cNvPr id="0" name="Picture 5" descr="C:\Users\Alvin\Desktop\test\multi-run\UserStudy\figure 5.png"/>
+                    <pic:cNvPicPr>
+                      <a:picLocks noChangeAspect="1" noChangeArrowheads="1"/>
+                    </pic:cNvPicPr>
+                  </pic:nvPicPr>
+                  <pic:blipFill>
+                    <a:blip r:embed="rId10" cstate="print">
+                      <a:extLst>
+                        <a:ext uri="{28A0092B-C50C-407E-A947-70E740481C1C}">
+                          <a14:useLocalDpi xmlns:a14="http://schemas.microsoft.com/office/drawing/2010/main" val="0"/>
+                        </a:ext>
+                      </a:extLst>
+                    </a:blip>
+                    <a:srcRect/>
+                    <a:stretch>
+                      <a:fillRect/>
+                    </a:stretch>
+                  </pic:blipFill>
+                  <pic:spPr bwMode="auto">
+                    <a:xfrm>
+                      <a:off x="0" y="0"/>
+                      <a:ext cx="2527229" cy="2470801"/>
+                    </a:xfrm>
+                    <a:prstGeom prst="rect">
+                      <a:avLst/>
+                    </a:prstGeom>
+                    <a:noFill/>
+                    <a:ln>
+                      <a:noFill/>
+                    </a:ln>
+                  </pic:spPr>
+                </pic:pic>
+              </a:graphicData>
+            </a:graphic>
+          </wp:inline>
+        </w:drawing>
+      </w:r>
+    </w:p>
+    <w:p>
+      <w:pPr>
+        <w:pStyle w:val="ListParagraph"/>
+        <w:numPr>
+          <w:ilvl w:val="0"/>
+          <w:numId w:val="1"/>
+        </w:numPr>
+      </w:pPr>
+      <w:r>
+        <w:t xml:space="preserve">Many users also asked for a level progression indicator, we have not yet implemented this, but we decided that we should try to </w:t>
+      </w:r>
+      <w:r>
+        <w:t>incorporate</w:t>
+      </w:r>
+      <w:r>
+        <w:t xml:space="preserve"> the race progression into some type of art in the game so that it will be unobtrusive. We will add a sun that moves from left to right of the screen depending on how close the user is to the end of the level. This is something that another game we studied uses (tiny wings). Using art objects to convey information to the user visually is a good design concept as it is easy for users to interpret at any sec</w:t>
+      </w:r>
+      <w:bookmarkStart w:id="0" w:name="_GoBack"/>
+      <w:bookmarkEnd w:id="0"/>
+      <w:r>
+        <w:t>ond.</w:t>
       </w:r>
     </w:p>
     <w:sectPr>

</xml_diff>